<commit_message>
added doc Lazy JavaScripter tips
</commit_message>
<xml_diff>
--- a/Writing/FP Lectures.docx
+++ b/Writing/FP Lectures.docx
@@ -169,17 +169,26 @@
           <w:ilvl w:val="0"/>
           <w:numId w:val="7"/>
         </w:numPr>
-      </w:pPr>
-      <w:r>
-        <w:t>Thank goodness we don't have only serious problems, but ridiculous ones as well.</w:t>
-      </w:r>
-      <w:r>
-        <w:t xml:space="preserve"> (</w:t>
-      </w:r>
-      <w:r>
+        <w:rPr>
+          <w:color w:val="FF0000"/>
+        </w:rPr>
+      </w:pPr>
+      <w:r>
+        <w:rPr>
+          <w:color w:val="FF0000"/>
+        </w:rPr>
+        <w:t>Thank goodness we don't have only serious problems, but ridiculous ones as well. (</w:t>
+      </w:r>
+      <w:r>
+        <w:rPr>
+          <w:color w:val="FF0000"/>
+        </w:rPr>
         <w:t>1</w:t>
       </w:r>
       <w:r>
+        <w:rPr>
+          <w:color w:val="FF0000"/>
+        </w:rPr>
         <w:t>982)</w:t>
       </w:r>
     </w:p>
@@ -242,6 +251,8 @@
       <w:r>
         <w:t xml:space="preserve"> (1986)</w:t>
       </w:r>
+      <w:bookmarkStart w:id="0" w:name="_GoBack"/>
+      <w:bookmarkEnd w:id="0"/>
     </w:p>
     <w:p>
       <w:pPr>
@@ -2178,8 +2189,6 @@
       <w:r>
         <w:t xml:space="preserve">Or </w:t>
       </w:r>
-      <w:bookmarkStart w:id="0" w:name="_GoBack"/>
-      <w:bookmarkEnd w:id="0"/>
     </w:p>
     <w:p>
       <w:pPr>

</xml_diff>